<commit_message>
🚀 Added working CoreAssess SOW Streamlit app
</commit_message>
<xml_diff>
--- a/Template/CoreAssess_Template.docx
+++ b/Template/CoreAssess_Template.docx
@@ -634,8 +634,8 @@
     </w:p>
     <w:bookmarkStart w:id="0" w:name="_Hlk164692714" w:displacedByCustomXml="next"/>
     <w:bookmarkStart w:id="1" w:name="_Toc416524222" w:displacedByCustomXml="next"/>
-    <w:bookmarkStart w:id="2" w:name="_Toc185757070" w:displacedByCustomXml="next"/>
-    <w:bookmarkStart w:id="3" w:name="_Toc229296323" w:displacedByCustomXml="next"/>
+    <w:bookmarkStart w:id="2" w:name="_Toc229296323" w:displacedByCustomXml="next"/>
+    <w:bookmarkStart w:id="3" w:name="_Toc185757070" w:displacedByCustomXml="next"/>
     <w:sdt>
       <w:sdtPr>
         <w:rPr>
@@ -1557,6 +1557,167 @@
         </w:rPr>
       </w:pPr>
     </w:p>
+    <w:p>
+      <w:pPr>
+        <w:rPr>
+          <w:lang w:val="en-IN" w:eastAsia="en-IN"/>
+        </w:rPr>
+      </w:pPr>
+    </w:p>
+    <w:p>
+      <w:pPr>
+        <w:rPr>
+          <w:lang w:val="en-IN" w:eastAsia="en-IN"/>
+        </w:rPr>
+      </w:pPr>
+    </w:p>
+    <w:p>
+      <w:pPr>
+        <w:rPr>
+          <w:lang w:val="en-IN" w:eastAsia="en-IN"/>
+        </w:rPr>
+      </w:pPr>
+    </w:p>
+    <w:p>
+      <w:pPr>
+        <w:rPr>
+          <w:lang w:val="en-IN" w:eastAsia="en-IN"/>
+        </w:rPr>
+      </w:pPr>
+    </w:p>
+    <w:p>
+      <w:pPr>
+        <w:rPr>
+          <w:lang w:val="en-IN" w:eastAsia="en-IN"/>
+        </w:rPr>
+      </w:pPr>
+    </w:p>
+    <w:p>
+      <w:pPr>
+        <w:rPr>
+          <w:lang w:val="en-IN" w:eastAsia="en-IN"/>
+        </w:rPr>
+      </w:pPr>
+    </w:p>
+    <w:p>
+      <w:pPr>
+        <w:rPr>
+          <w:lang w:val="en-IN" w:eastAsia="en-IN"/>
+        </w:rPr>
+      </w:pPr>
+    </w:p>
+    <w:p>
+      <w:pPr>
+        <w:rPr>
+          <w:lang w:val="en-IN" w:eastAsia="en-IN"/>
+        </w:rPr>
+      </w:pPr>
+    </w:p>
+    <w:p>
+      <w:pPr>
+        <w:rPr>
+          <w:lang w:val="en-IN" w:eastAsia="en-IN"/>
+        </w:rPr>
+      </w:pPr>
+    </w:p>
+    <w:p>
+      <w:pPr>
+        <w:rPr>
+          <w:lang w:val="en-IN" w:eastAsia="en-IN"/>
+        </w:rPr>
+      </w:pPr>
+    </w:p>
+    <w:p>
+      <w:pPr>
+        <w:rPr>
+          <w:lang w:val="en-IN" w:eastAsia="en-IN"/>
+        </w:rPr>
+      </w:pPr>
+    </w:p>
+    <w:p>
+      <w:pPr>
+        <w:rPr>
+          <w:lang w:val="en-IN" w:eastAsia="en-IN"/>
+        </w:rPr>
+      </w:pPr>
+    </w:p>
+    <w:p>
+      <w:pPr>
+        <w:rPr>
+          <w:lang w:val="en-IN" w:eastAsia="en-IN"/>
+        </w:rPr>
+      </w:pPr>
+    </w:p>
+    <w:p>
+      <w:pPr>
+        <w:rPr>
+          <w:lang w:val="en-IN" w:eastAsia="en-IN"/>
+        </w:rPr>
+      </w:pPr>
+    </w:p>
+    <w:p>
+      <w:pPr>
+        <w:rPr>
+          <w:lang w:val="en-IN" w:eastAsia="en-IN"/>
+        </w:rPr>
+      </w:pPr>
+    </w:p>
+    <w:p>
+      <w:pPr>
+        <w:rPr>
+          <w:lang w:val="en-IN" w:eastAsia="en-IN"/>
+        </w:rPr>
+      </w:pPr>
+    </w:p>
+    <w:p>
+      <w:pPr>
+        <w:rPr>
+          <w:lang w:val="en-IN" w:eastAsia="en-IN"/>
+        </w:rPr>
+      </w:pPr>
+    </w:p>
+    <w:p>
+      <w:pPr>
+        <w:rPr>
+          <w:lang w:val="en-IN" w:eastAsia="en-IN"/>
+        </w:rPr>
+      </w:pPr>
+    </w:p>
+    <w:p>
+      <w:pPr>
+        <w:rPr>
+          <w:lang w:val="en-IN" w:eastAsia="en-IN"/>
+        </w:rPr>
+      </w:pPr>
+    </w:p>
+    <w:p>
+      <w:pPr>
+        <w:rPr>
+          <w:lang w:val="en-IN" w:eastAsia="en-IN"/>
+        </w:rPr>
+      </w:pPr>
+    </w:p>
+    <w:p>
+      <w:pPr>
+        <w:rPr>
+          <w:lang w:val="en-IN" w:eastAsia="en-IN"/>
+        </w:rPr>
+      </w:pPr>
+    </w:p>
+    <w:p>
+      <w:pPr>
+        <w:rPr>
+          <w:lang w:val="en-IN" w:eastAsia="en-IN"/>
+        </w:rPr>
+      </w:pPr>
+      <w:r>
+        <w:rPr>
+          <w:lang w:val="en-IN" w:eastAsia="en-IN"/>
+        </w:rPr>
+        <w:lastRenderedPageBreak/>
+        <w:t>&lt;&lt;CONTENT START&gt;&gt;</w:t>
+      </w:r>
+    </w:p>
     <w:bookmarkEnd w:id="0"/>
     <w:p>
       <w:pPr>
@@ -1571,310 +1732,16 @@
       </w:pPr>
     </w:p>
     <w:p>
-      <w:pPr>
-        <w:pStyle w:val="Heading1"/>
-        <w:pBdr>
-          <w:bottom w:val="single" w:sz="18" w:space="1" w:color="00B0F0"/>
-        </w:pBdr>
-        <w:rPr>
-          <w:rStyle w:val="normaltextrun"/>
-        </w:rPr>
-      </w:pPr>
       <w:bookmarkStart w:id="4" w:name="_Toc11340540"/>
       <w:bookmarkStart w:id="5" w:name="_Toc11340487"/>
       <w:bookmarkStart w:id="6" w:name="_Toc11340449"/>
-      <w:bookmarkStart w:id="7" w:name="_Toc167454740"/>
-      <w:bookmarkStart w:id="8" w:name="_Toc213339814"/>
+      <w:bookmarkEnd w:id="3"/>
+      <w:bookmarkEnd w:id="2"/>
+      <w:bookmarkEnd w:id="1"/>
       <w:bookmarkEnd w:id="4"/>
       <w:bookmarkEnd w:id="5"/>
       <w:bookmarkEnd w:id="6"/>
-      <w:r>
-        <w:lastRenderedPageBreak/>
-        <w:t>Executive Summary</w:t>
-      </w:r>
-      <w:bookmarkEnd w:id="7"/>
-      <w:bookmarkEnd w:id="8"/>
     </w:p>
-    <w:bookmarkEnd w:id="1"/>
-    <w:p>
-      <w:pPr>
-        <w:pStyle w:val="paragraph"/>
-        <w:jc w:val="both"/>
-        <w:textAlignment w:val="baseline"/>
-      </w:pPr>
-      <w:r>
-        <w:t>&lt;&lt;EXEC_SUMMARY&gt;&gt;</w:t>
-      </w:r>
-    </w:p>
-    <w:p>
-      <w:pPr>
-        <w:pStyle w:val="paragraph"/>
-        <w:spacing w:before="0" w:beforeAutospacing="0" w:after="0" w:afterAutospacing="0"/>
-        <w:jc w:val="both"/>
-        <w:textAlignment w:val="baseline"/>
-        <w:rPr>
-          <w:rStyle w:val="eop"/>
-          <w:rFonts w:ascii="Arial" w:hAnsi="Arial" w:cs="Arial"/>
-          <w:sz w:val="20"/>
-          <w:szCs w:val="20"/>
-        </w:rPr>
-      </w:pPr>
-    </w:p>
-    <w:p>
-      <w:pPr>
-        <w:pStyle w:val="Heading1"/>
-      </w:pPr>
-      <w:bookmarkStart w:id="9" w:name="_Toc213339815"/>
-      <w:r>
-        <w:lastRenderedPageBreak/>
-        <w:t>Features of CoreAssess.AI</w:t>
-      </w:r>
-      <w:bookmarkEnd w:id="9"/>
-    </w:p>
-    <w:p>
-      <w:r>
-        <w:t>&lt;&lt;</w:t>
-      </w:r>
-      <w:r>
-        <w:t>FEATURES</w:t>
-      </w:r>
-      <w:r>
-        <w:t>&gt;&gt;</w:t>
-      </w:r>
-    </w:p>
-    <w:p>
-      <w:pPr>
-        <w:pStyle w:val="Heading1"/>
-        <w:pBdr>
-          <w:bottom w:val="single" w:sz="18" w:space="1" w:color="00B0F0"/>
-        </w:pBdr>
-      </w:pPr>
-      <w:bookmarkStart w:id="10" w:name="_Toc213339816"/>
-      <w:bookmarkStart w:id="11" w:name="_Toc416524246"/>
-      <w:bookmarkStart w:id="12" w:name="_Toc414825146"/>
-      <w:bookmarkEnd w:id="3"/>
-      <w:bookmarkEnd w:id="2"/>
-      <w:r>
-        <w:lastRenderedPageBreak/>
-        <w:t>CoreAssess.AI – Assessment Findings</w:t>
-      </w:r>
-      <w:bookmarkEnd w:id="10"/>
-    </w:p>
-    <w:p>
-      <w:r>
-        <w:t>&lt;&lt;</w:t>
-      </w:r>
-      <w:r>
-        <w:t>FINDINGS TABLE</w:t>
-      </w:r>
-      <w:r>
-        <w:t xml:space="preserve"> </w:t>
-      </w:r>
-      <w:r>
-        <w:t>&gt;&gt;</w:t>
-      </w:r>
-    </w:p>
-    <w:p>
-      <w:pPr>
-        <w:tabs>
-          <w:tab w:val="left" w:pos="720"/>
-        </w:tabs>
-      </w:pPr>
-    </w:p>
-    <w:p>
-      <w:pPr>
-        <w:pStyle w:val="Heading1"/>
-        <w:pBdr>
-          <w:bottom w:val="single" w:sz="18" w:space="1" w:color="00B0F0"/>
-        </w:pBdr>
-      </w:pPr>
-      <w:bookmarkStart w:id="13" w:name="_Toc213339817"/>
-      <w:bookmarkEnd w:id="11"/>
-      <w:bookmarkEnd w:id="12"/>
-      <w:r>
-        <w:lastRenderedPageBreak/>
-        <w:t>Key Findings &amp; Recommendations Summary</w:t>
-      </w:r>
-      <w:bookmarkEnd w:id="13"/>
-    </w:p>
-    <w:p>
-      <w:r>
-        <w:t>&lt;&lt;</w:t>
-      </w:r>
-      <w:r>
-        <w:t>FINDINGS</w:t>
-      </w:r>
-      <w:r>
-        <w:t xml:space="preserve"> &gt;&gt;</w:t>
-      </w:r>
-    </w:p>
-    <w:p>
-      <w:pPr>
-        <w:ind w:firstLine="720"/>
-      </w:pPr>
-    </w:p>
-    <w:p>
-      <w:pPr>
-        <w:pStyle w:val="Heading1"/>
-        <w:pBdr>
-          <w:bottom w:val="single" w:sz="18" w:space="1" w:color="00B0F0"/>
-        </w:pBdr>
-        <w:rPr>
-          <w:rStyle w:val="normaltextrun"/>
-        </w:rPr>
-      </w:pPr>
-      <w:bookmarkStart w:id="14" w:name="_Toc213339818"/>
-      <w:bookmarkStart w:id="15" w:name="_Toc278286746"/>
-      <w:bookmarkStart w:id="16" w:name="_Toc269625868"/>
-      <w:bookmarkStart w:id="17" w:name="_Toc314750361"/>
-      <w:bookmarkStart w:id="18" w:name="_Toc167454752"/>
-      <w:r>
-        <w:rPr>
-          <w:rStyle w:val="normaltextrun"/>
-        </w:rPr>
-        <w:lastRenderedPageBreak/>
-        <w:t>Benefits Over Traditional Assessment</w:t>
-      </w:r>
-      <w:bookmarkEnd w:id="14"/>
-      <w:r>
-        <w:rPr>
-          <w:rStyle w:val="normaltextrun"/>
-        </w:rPr>
-        <w:t xml:space="preserve"> </w:t>
-      </w:r>
-      <w:bookmarkStart w:id="19" w:name="_Toc529970153"/>
-      <w:bookmarkStart w:id="20" w:name="_Toc532925633"/>
-      <w:bookmarkEnd w:id="15"/>
-      <w:bookmarkEnd w:id="16"/>
-      <w:bookmarkEnd w:id="17"/>
-      <w:bookmarkEnd w:id="18"/>
-    </w:p>
-    <w:p>
-      <w:pPr>
-        <w:rPr>
-          <w:lang w:val="en-IN"/>
-        </w:rPr>
-      </w:pPr>
-      <w:r>
-        <w:rPr>
-          <w:lang w:val="en-IN"/>
-        </w:rPr>
-        <w:t>&lt;&lt;BENEFITS&gt;&gt;</w:t>
-      </w:r>
-    </w:p>
-    <w:p/>
-    <w:p>
-      <w:pPr>
-        <w:pStyle w:val="Heading1"/>
-        <w:pBdr>
-          <w:bottom w:val="single" w:sz="18" w:space="1" w:color="000000"/>
-        </w:pBdr>
-        <w:jc w:val="left"/>
-      </w:pPr>
-      <w:bookmarkStart w:id="21" w:name="_Toc213339819"/>
-      <w:bookmarkStart w:id="22" w:name="_Toc529970154"/>
-      <w:bookmarkEnd w:id="19"/>
-      <w:bookmarkEnd w:id="20"/>
-      <w:r>
-        <w:lastRenderedPageBreak/>
-        <w:t>Working Together</w:t>
-      </w:r>
-      <w:bookmarkEnd w:id="21"/>
-    </w:p>
-    <w:p>
-      <w:r>
-        <w:t>&lt;&lt;</w:t>
-      </w:r>
-      <w:r>
-        <w:t>WORKING TOGETHER</w:t>
-      </w:r>
-      <w:r>
-        <w:t>&gt;&gt;</w:t>
-      </w:r>
-    </w:p>
-    <w:p>
-      <w:pPr>
-        <w:pStyle w:val="Heading1"/>
-        <w:pBdr>
-          <w:bottom w:val="single" w:sz="18" w:space="1" w:color="000000"/>
-        </w:pBdr>
-      </w:pPr>
-      <w:bookmarkStart w:id="23" w:name="_Toc213339821"/>
-      <w:bookmarkEnd w:id="22"/>
-      <w:r>
-        <w:lastRenderedPageBreak/>
-        <w:t>Working Together – ABAP Objects</w:t>
-      </w:r>
-      <w:bookmarkEnd w:id="23"/>
-    </w:p>
-    <w:p>
-      <w:r>
-        <w:t>&lt;&lt;ABAP OBJECTS&gt;&gt;</w:t>
-      </w:r>
-    </w:p>
-    <w:p>
-      <w:pPr>
-        <w:pStyle w:val="Heading1"/>
-        <w:pBdr>
-          <w:bottom w:val="single" w:sz="18" w:space="1" w:color="00B0F0"/>
-        </w:pBdr>
-      </w:pPr>
-      <w:bookmarkStart w:id="24" w:name="_Toc213339822"/>
-      <w:r>
-        <w:lastRenderedPageBreak/>
-        <w:t>Annexure</w:t>
-      </w:r>
-      <w:bookmarkEnd w:id="24"/>
-    </w:p>
-    <w:p>
-      <w:r>
-        <w:t>&lt;&lt;ANNEXURE&gt;&gt;</w:t>
-      </w:r>
-    </w:p>
-    <w:p>
-      <w:pPr>
-        <w:pStyle w:val="Heading2"/>
-      </w:pPr>
-    </w:p>
-    <w:p/>
-    <w:p>
-      <w:pPr>
-        <w:rPr>
-          <w:sz w:val="22"/>
-          <w:szCs w:val="22"/>
-          <w:lang w:val="en-IN"/>
-        </w:rPr>
-      </w:pPr>
-      <w:r>
-        <w:rPr>
-          <w:sz w:val="22"/>
-          <w:szCs w:val="22"/>
-          <w:lang w:val="en-IN"/>
-        </w:rPr>
-        <w:t xml:space="preserve">        </w:t>
-      </w:r>
-    </w:p>
-    <w:p>
-      <w:pPr>
-        <w:rPr>
-          <w:sz w:val="22"/>
-          <w:szCs w:val="22"/>
-        </w:rPr>
-      </w:pPr>
-    </w:p>
-    <w:p>
-      <w:pPr>
-        <w:rPr>
-          <w:sz w:val="22"/>
-          <w:szCs w:val="22"/>
-        </w:rPr>
-      </w:pPr>
-    </w:p>
-    <w:p/>
-    <w:p/>
-    <w:p/>
-    <w:p/>
-    <w:p/>
     <w:sectPr>
       <w:headerReference w:type="default" r:id="rId16"/>
       <w:footerReference w:type="default" r:id="rId17"/>
@@ -1982,7 +1849,7 @@
             </wp:anchor>
           </w:drawing>
         </mc:Choice>
-        <mc:Fallback xmlns:wpsCustomData="http://www.wps.cn/officeDocument/2013/wpsCustomData" xmlns:a="http://schemas.openxmlformats.org/drawingml/2006/main" xmlns:wp14="http://schemas.microsoft.com/office/word/2010/wordml">
+        <mc:Fallback xmlns:wp14="http://schemas.microsoft.com/office/word/2010/wordml" xmlns:a="http://schemas.openxmlformats.org/drawingml/2006/main" xmlns:wpsCustomData="http://www.wps.cn/officeDocument/2013/wpsCustomData">
           <w:pict w14:anchorId="169DB308">
             <v:shape id="AutoShape 6" style="position:absolute;left:0pt;margin-left:-36.75pt;margin-top:1pt;height:0pt;width:540.75pt;z-index:251660288;mso-width-relative:page;mso-height-relative:page;" coordsize="21600,21600" o:spid="_x0000_s1026" filled="f" stroked="t" o:spt="32" type="#_x0000_t32" o:gfxdata="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">
               <v:fill on="f" focussize="0,0"/>
@@ -5472,6 +5339,7 @@
   <w:style w:type="character" w:default="1" w:styleId="DefaultParagraphFont">
     <w:name w:val="Default Paragraph Font"/>
     <w:uiPriority w:val="1"/>
+    <w:semiHidden/>
     <w:unhideWhenUsed/>
   </w:style>
   <w:style w:type="table" w:default="1" w:styleId="TableNormal">
@@ -10648,15 +10516,6 @@
 </file>
 
 <file path=customXml/item1.xml><?xml version="1.0" encoding="utf-8"?>
-<s:customData xmlns="http://www.wps.cn/officeDocument/2013/wpsCustomData" xmlns:s="http://www.wps.cn/officeDocument/2013/wpsCustomData">
-  <customSectProps/>
-  <customShpExts>
-    <customShpInfo spid="_x0000_s1026" textRotate="1"/>
-  </customShpExts>
-</s:customData>
-</file>
-
-<file path=customXml/item2.xml><?xml version="1.0" encoding="utf-8"?>
 <ct:contentTypeSchema xmlns:ct="http://schemas.microsoft.com/office/2006/metadata/contentType" xmlns:ma="http://schemas.microsoft.com/office/2006/metadata/properties/metaAttributes" ct:_="" ma:_="" ma:contentTypeName="Document" ma:contentTypeID="0x0101007D2747A40DF6534AA6DBE7745DD1D673" ma:contentTypeVersion="20" ma:contentTypeDescription="Create a new document." ma:contentTypeScope="" ma:versionID="69aed511600665433a4bc0874b3374cf">
   <xsd:schema xmlns:xsd="http://www.w3.org/2001/XMLSchema" xmlns:xs="http://www.w3.org/2001/XMLSchema" xmlns:p="http://schemas.microsoft.com/office/2006/metadata/properties" xmlns:ns2="2dd6ba2a-3947-4223-b8a9-da90adf2cba5" xmlns:ns3="20b13389-1085-4401-9aca-e940c1900e8d" targetNamespace="http://schemas.microsoft.com/office/2006/metadata/properties" ma:root="true" ma:fieldsID="d0b33c60f090f8534619f608cfaa76bd" ns2:_="" ns3:_="">
     <xsd:import namespace="2dd6ba2a-3947-4223-b8a9-da90adf2cba5"/>
@@ -10919,13 +10778,17 @@
 </ct:contentTypeSchema>
 </file>
 
+<file path=customXml/item2.xml><?xml version="1.0" encoding="utf-8"?>
+<s:customData xmlns="http://www.wps.cn/officeDocument/2013/wpsCustomData" xmlns:s="http://www.wps.cn/officeDocument/2013/wpsCustomData">
+  <customSectProps/>
+  <customShpExts>
+    <customShpInfo spid="_x0000_s1026" textRotate="1"/>
+  </customShpExts>
+</s:customData>
+</file>
+
 <file path=customXml/item3.xml><?xml version="1.0" encoding="utf-8"?>
-<?mso-contentType ?>
-<FormTemplates xmlns="http://schemas.microsoft.com/sharepoint/v3/contenttype/forms">
-  <Display>DocumentLibraryForm</Display>
-  <Edit>DocumentLibraryForm</Edit>
-  <New>DocumentLibraryForm</New>
-</FormTemplates>
+<b:Sources xmlns:b="http://schemas.openxmlformats.org/officeDocument/2006/bibliography" xmlns="http://schemas.openxmlformats.org/officeDocument/2006/bibliography" SelectedStyle="\CHICAGO.XSL" StyleName="Chicago"/>
 </file>
 
 <file path=customXml/item4.xml><?xml version="1.0" encoding="utf-8"?>
@@ -10964,18 +10827,15 @@
 </file>
 
 <file path=customXml/item5.xml><?xml version="1.0" encoding="utf-8"?>
-<b:Sources xmlns:b="http://schemas.openxmlformats.org/officeDocument/2006/bibliography" xmlns="http://schemas.openxmlformats.org/officeDocument/2006/bibliography" SelectedStyle="\CHICAGO.XSL" StyleName="Chicago"/>
+<?mso-contentType ?>
+<FormTemplates xmlns="http://schemas.microsoft.com/sharepoint/v3/contenttype/forms">
+  <Display>DocumentLibraryForm</Display>
+  <Edit>DocumentLibraryForm</Edit>
+  <New>DocumentLibraryForm</New>
+</FormTemplates>
 </file>
 
 <file path=customXml/itemProps1.xml><?xml version="1.0" encoding="utf-8"?>
-<ds:datastoreItem xmlns:ds="http://schemas.openxmlformats.org/officeDocument/2006/customXml" ds:itemID="{B1977F7D-205B-4081-913C-38D41E755F92}">
-  <ds:schemaRefs>
-    <ds:schemaRef ds:uri="http://www.wps.cn/officeDocument/2013/wpsCustomData"/>
-  </ds:schemaRefs>
-</ds:datastoreItem>
-</file>
-
-<file path=customXml/itemProps2.xml><?xml version="1.0" encoding="utf-8"?>
 <ds:datastoreItem xmlns:ds="http://schemas.openxmlformats.org/officeDocument/2006/customXml" ds:itemID="{A5B2A3F7-7D8D-4533-BBC7-A627546F33C7}">
   <ds:schemaRefs>
     <ds:schemaRef ds:uri="http://schemas.microsoft.com/office/2006/metadata/contentType"/>
@@ -10994,10 +10854,18 @@
 </ds:datastoreItem>
 </file>
 
+<file path=customXml/itemProps2.xml><?xml version="1.0" encoding="utf-8"?>
+<ds:datastoreItem xmlns:ds="http://schemas.openxmlformats.org/officeDocument/2006/customXml" ds:itemID="{B1977F7D-205B-4081-913C-38D41E755F92}">
+  <ds:schemaRefs>
+    <ds:schemaRef ds:uri="http://www.wps.cn/officeDocument/2013/wpsCustomData"/>
+  </ds:schemaRefs>
+</ds:datastoreItem>
+</file>
+
 <file path=customXml/itemProps3.xml><?xml version="1.0" encoding="utf-8"?>
-<ds:datastoreItem xmlns:ds="http://schemas.openxmlformats.org/officeDocument/2006/customXml" ds:itemID="{6C5ACEED-7A3C-4577-BA28-FA5EECCDC155}">
+<ds:datastoreItem xmlns:ds="http://schemas.openxmlformats.org/officeDocument/2006/customXml" ds:itemID="{0C130B6B-BE8F-4F41-A4C2-D10F0400B0A1}">
   <ds:schemaRefs>
-    <ds:schemaRef ds:uri="http://schemas.microsoft.com/sharepoint/v3/contenttype/forms"/>
+    <ds:schemaRef ds:uri="http://schemas.openxmlformats.org/officeDocument/2006/bibliography"/>
   </ds:schemaRefs>
 </ds:datastoreItem>
 </file>
@@ -11014,9 +10882,9 @@
 </file>
 
 <file path=customXml/itemProps5.xml><?xml version="1.0" encoding="utf-8"?>
-<ds:datastoreItem xmlns:ds="http://schemas.openxmlformats.org/officeDocument/2006/customXml" ds:itemID="{0C130B6B-BE8F-4F41-A4C2-D10F0400B0A1}">
+<ds:datastoreItem xmlns:ds="http://schemas.openxmlformats.org/officeDocument/2006/customXml" ds:itemID="{6C5ACEED-7A3C-4577-BA28-FA5EECCDC155}">
   <ds:schemaRefs>
-    <ds:schemaRef ds:uri="http://schemas.openxmlformats.org/officeDocument/2006/bibliography"/>
+    <ds:schemaRef ds:uri="http://schemas.microsoft.com/sharepoint/v3/contenttype/forms"/>
   </ds:schemaRefs>
 </ds:datastoreItem>
 </file>
</xml_diff>

<commit_message>
✨ Added GTS SOW Generator module, template, and sustainability images
</commit_message>
<xml_diff>
--- a/Template/CoreAssess_Template.docx
+++ b/Template/CoreAssess_Template.docx
@@ -17,7 +17,7 @@
           <w:lang w:val="en-US"/>
         </w:rPr>
         <w:drawing>
-          <wp:anchor distT="0" distB="0" distL="114300" distR="114300" simplePos="0" relativeHeight="251659264" behindDoc="1" locked="0" layoutInCell="0" allowOverlap="1" wp14:anchorId="17DAA3E0" wp14:editId="07777777">
+          <wp:anchor distT="0" distB="0" distL="114300" distR="114300" simplePos="0" relativeHeight="251659264" behindDoc="1" locked="0" layoutInCell="0" allowOverlap="1" wp14:anchorId="7A38678C" wp14:editId="60E96C0E">
             <wp:simplePos x="0" y="0"/>
             <wp:positionH relativeFrom="page">
               <wp:posOffset>-1670050</wp:posOffset>
@@ -87,7 +87,7 @@
           <w:szCs w:val="22"/>
         </w:rPr>
         <w:drawing>
-          <wp:inline distT="0" distB="0" distL="0" distR="0" wp14:anchorId="5F483413" wp14:editId="07777777">
+          <wp:inline distT="0" distB="0" distL="0" distR="0" wp14:anchorId="75E33B36" wp14:editId="29637690">
             <wp:extent cx="1342390" cy="875665"/>
             <wp:effectExtent l="0" t="0" r="0" b="0"/>
             <wp:docPr id="63102250" name="Picture 63102250"/>
@@ -467,8 +467,18 @@
           <w:bCs/>
           <w:color w:val="002060"/>
         </w:rPr>
-        <w:t>Shrikant Nistane</w:t>
+        <w:t xml:space="preserve">Shrikant </w:t>
       </w:r>
+      <w:proofErr w:type="spellStart"/>
+      <w:r>
+        <w:rPr>
+          <w:b/>
+          <w:bCs/>
+          <w:color w:val="002060"/>
+        </w:rPr>
+        <w:t>Nistane</w:t>
+      </w:r>
+      <w:proofErr w:type="spellEnd"/>
     </w:p>
     <w:p>
       <w:pPr>
@@ -632,10 +642,10 @@
         </w:rPr>
       </w:pPr>
     </w:p>
-    <w:bookmarkStart w:id="0" w:name="_Hlk164692714" w:displacedByCustomXml="next"/>
-    <w:bookmarkStart w:id="1" w:name="_Toc416524222" w:displacedByCustomXml="next"/>
-    <w:bookmarkStart w:id="2" w:name="_Toc229296323" w:displacedByCustomXml="next"/>
-    <w:bookmarkStart w:id="3" w:name="_Toc185757070" w:displacedByCustomXml="next"/>
+    <w:bookmarkStart w:id="0" w:name="_Toc185757070" w:displacedByCustomXml="next"/>
+    <w:bookmarkStart w:id="1" w:name="_Toc229296323" w:displacedByCustomXml="next"/>
+    <w:bookmarkStart w:id="2" w:name="_Toc416524222" w:displacedByCustomXml="next"/>
+    <w:bookmarkStart w:id="3" w:name="_Hlk164692714" w:displacedByCustomXml="next"/>
     <w:sdt>
       <w:sdtPr>
         <w:rPr>
@@ -1710,38 +1720,270 @@
           <w:lang w:val="en-IN" w:eastAsia="en-IN"/>
         </w:rPr>
       </w:pPr>
+    </w:p>
+    <w:p>
+      <w:pPr>
+        <w:rPr>
+          <w:lang w:val="en-IN" w:eastAsia="en-IN"/>
+        </w:rPr>
+      </w:pPr>
       <w:r>
         <w:rPr>
           <w:lang w:val="en-IN" w:eastAsia="en-IN"/>
         </w:rPr>
-        <w:lastRenderedPageBreak/>
         <w:t>&lt;&lt;CONTENT START&gt;&gt;</w:t>
       </w:r>
     </w:p>
-    <w:bookmarkEnd w:id="0"/>
     <w:p>
       <w:pPr>
-        <w:pStyle w:val="TOC2"/>
-        <w:tabs>
-          <w:tab w:val="left" w:pos="600"/>
-        </w:tabs>
-        <w:rPr>
-          <w:color w:val="0000FF"/>
-          <w:u w:val="single"/>
+        <w:rPr>
+          <w:lang w:val="en-IN" w:eastAsia="en-IN"/>
         </w:rPr>
       </w:pPr>
     </w:p>
     <w:p>
-      <w:bookmarkStart w:id="4" w:name="_Toc11340540"/>
-      <w:bookmarkStart w:id="5" w:name="_Toc11340487"/>
-      <w:bookmarkStart w:id="6" w:name="_Toc11340449"/>
-      <w:bookmarkEnd w:id="3"/>
-      <w:bookmarkEnd w:id="2"/>
-      <w:bookmarkEnd w:id="1"/>
-      <w:bookmarkEnd w:id="4"/>
-      <w:bookmarkEnd w:id="5"/>
-      <w:bookmarkEnd w:id="6"/>
+      <w:pPr>
+        <w:rPr>
+          <w:lang w:val="en-IN" w:eastAsia="en-IN"/>
+        </w:rPr>
+      </w:pPr>
     </w:p>
+    <w:p>
+      <w:pPr>
+        <w:rPr>
+          <w:lang w:val="en-IN" w:eastAsia="en-IN"/>
+        </w:rPr>
+      </w:pPr>
+    </w:p>
+    <w:p>
+      <w:pPr>
+        <w:rPr>
+          <w:lang w:val="en-IN" w:eastAsia="en-IN"/>
+        </w:rPr>
+      </w:pPr>
+    </w:p>
+    <w:p>
+      <w:pPr>
+        <w:rPr>
+          <w:lang w:val="en-IN" w:eastAsia="en-IN"/>
+        </w:rPr>
+      </w:pPr>
+    </w:p>
+    <w:p>
+      <w:pPr>
+        <w:rPr>
+          <w:lang w:val="en-IN" w:eastAsia="en-IN"/>
+        </w:rPr>
+      </w:pPr>
+    </w:p>
+    <w:p>
+      <w:pPr>
+        <w:rPr>
+          <w:lang w:val="en-IN" w:eastAsia="en-IN"/>
+        </w:rPr>
+      </w:pPr>
+    </w:p>
+    <w:p>
+      <w:pPr>
+        <w:rPr>
+          <w:lang w:val="en-IN" w:eastAsia="en-IN"/>
+        </w:rPr>
+      </w:pPr>
+    </w:p>
+    <w:p>
+      <w:pPr>
+        <w:rPr>
+          <w:lang w:val="en-IN" w:eastAsia="en-IN"/>
+        </w:rPr>
+      </w:pPr>
+    </w:p>
+    <w:p>
+      <w:pPr>
+        <w:rPr>
+          <w:lang w:val="en-IN" w:eastAsia="en-IN"/>
+        </w:rPr>
+      </w:pPr>
+    </w:p>
+    <w:p>
+      <w:pPr>
+        <w:rPr>
+          <w:lang w:val="en-IN" w:eastAsia="en-IN"/>
+        </w:rPr>
+      </w:pPr>
+    </w:p>
+    <w:p>
+      <w:pPr>
+        <w:rPr>
+          <w:lang w:val="en-IN" w:eastAsia="en-IN"/>
+        </w:rPr>
+      </w:pPr>
+    </w:p>
+    <w:p>
+      <w:pPr>
+        <w:rPr>
+          <w:lang w:val="en-IN" w:eastAsia="en-IN"/>
+        </w:rPr>
+      </w:pPr>
+    </w:p>
+    <w:p>
+      <w:pPr>
+        <w:rPr>
+          <w:lang w:val="en-IN" w:eastAsia="en-IN"/>
+        </w:rPr>
+      </w:pPr>
+    </w:p>
+    <w:p>
+      <w:pPr>
+        <w:rPr>
+          <w:lang w:val="en-IN" w:eastAsia="en-IN"/>
+        </w:rPr>
+      </w:pPr>
+    </w:p>
+    <w:p>
+      <w:pPr>
+        <w:rPr>
+          <w:lang w:val="en-IN" w:eastAsia="en-IN"/>
+        </w:rPr>
+      </w:pPr>
+    </w:p>
+    <w:p>
+      <w:pPr>
+        <w:rPr>
+          <w:lang w:val="en-IN" w:eastAsia="en-IN"/>
+        </w:rPr>
+      </w:pPr>
+    </w:p>
+    <w:p>
+      <w:pPr>
+        <w:rPr>
+          <w:lang w:val="en-IN" w:eastAsia="en-IN"/>
+        </w:rPr>
+      </w:pPr>
+    </w:p>
+    <w:p>
+      <w:pPr>
+        <w:rPr>
+          <w:lang w:val="en-IN" w:eastAsia="en-IN"/>
+        </w:rPr>
+      </w:pPr>
+    </w:p>
+    <w:p>
+      <w:pPr>
+        <w:rPr>
+          <w:lang w:val="en-IN" w:eastAsia="en-IN"/>
+        </w:rPr>
+      </w:pPr>
+    </w:p>
+    <w:p>
+      <w:pPr>
+        <w:rPr>
+          <w:lang w:val="en-IN" w:eastAsia="en-IN"/>
+        </w:rPr>
+      </w:pPr>
+    </w:p>
+    <w:p>
+      <w:pPr>
+        <w:rPr>
+          <w:lang w:val="en-IN" w:eastAsia="en-IN"/>
+        </w:rPr>
+      </w:pPr>
+    </w:p>
+    <w:p>
+      <w:pPr>
+        <w:rPr>
+          <w:lang w:val="en-IN" w:eastAsia="en-IN"/>
+        </w:rPr>
+      </w:pPr>
+    </w:p>
+    <w:p>
+      <w:pPr>
+        <w:rPr>
+          <w:lang w:val="en-IN" w:eastAsia="en-IN"/>
+        </w:rPr>
+      </w:pPr>
+    </w:p>
+    <w:p>
+      <w:pPr>
+        <w:rPr>
+          <w:lang w:val="en-IN" w:eastAsia="en-IN"/>
+        </w:rPr>
+      </w:pPr>
+    </w:p>
+    <w:p>
+      <w:pPr>
+        <w:rPr>
+          <w:lang w:val="en-IN" w:eastAsia="en-IN"/>
+        </w:rPr>
+      </w:pPr>
+    </w:p>
+    <w:p>
+      <w:pPr>
+        <w:rPr>
+          <w:lang w:val="en-IN" w:eastAsia="en-IN"/>
+        </w:rPr>
+      </w:pPr>
+    </w:p>
+    <w:p>
+      <w:pPr>
+        <w:rPr>
+          <w:lang w:val="en-IN" w:eastAsia="en-IN"/>
+        </w:rPr>
+      </w:pPr>
+    </w:p>
+    <w:p>
+      <w:pPr>
+        <w:rPr>
+          <w:lang w:val="en-IN" w:eastAsia="en-IN"/>
+        </w:rPr>
+      </w:pPr>
+    </w:p>
+    <w:p>
+      <w:pPr>
+        <w:rPr>
+          <w:lang w:val="en-IN" w:eastAsia="en-IN"/>
+        </w:rPr>
+      </w:pPr>
+    </w:p>
+    <w:p>
+      <w:pPr>
+        <w:rPr>
+          <w:lang w:val="en-IN" w:eastAsia="en-IN"/>
+        </w:rPr>
+      </w:pPr>
+    </w:p>
+    <w:p>
+      <w:pPr>
+        <w:rPr>
+          <w:lang w:val="en-IN" w:eastAsia="en-IN"/>
+        </w:rPr>
+      </w:pPr>
+    </w:p>
+    <w:p>
+      <w:pPr>
+        <w:rPr>
+          <w:lang w:val="en-IN" w:eastAsia="en-IN"/>
+        </w:rPr>
+      </w:pPr>
+    </w:p>
+    <w:p>
+      <w:pPr>
+        <w:rPr>
+          <w:lang w:val="en-IN" w:eastAsia="en-IN"/>
+        </w:rPr>
+      </w:pPr>
+    </w:p>
+    <w:p>
+      <w:pPr>
+        <w:rPr>
+          <w:lang w:val="en-IN" w:eastAsia="en-IN"/>
+        </w:rPr>
+      </w:pPr>
+    </w:p>
+    <w:bookmarkEnd w:id="3"/>
+    <w:bookmarkEnd w:id="2"/>
+    <w:bookmarkEnd w:id="1"/>
+    <w:bookmarkEnd w:id="0"/>
+    <w:p/>
     <w:sectPr>
       <w:headerReference w:type="default" r:id="rId16"/>
       <w:footerReference w:type="default" r:id="rId17"/>
@@ -1801,7 +2043,7 @@
       <mc:AlternateContent>
         <mc:Choice Requires="wps">
           <w:drawing>
-            <wp:anchor distT="0" distB="0" distL="114300" distR="114300" simplePos="0" relativeHeight="251660288" behindDoc="0" locked="0" layoutInCell="1" allowOverlap="1" wp14:anchorId="2CB05DA1" wp14:editId="07777777">
+            <wp:anchor distT="0" distB="0" distL="114300" distR="114300" simplePos="0" relativeHeight="251660288" behindDoc="0" locked="0" layoutInCell="1" allowOverlap="1" wp14:anchorId="382AB943" wp14:editId="5A12137C">
               <wp:simplePos x="0" y="0"/>
               <wp:positionH relativeFrom="column">
                 <wp:posOffset>-466725</wp:posOffset>
@@ -1849,7 +2091,7 @@
             </wp:anchor>
           </w:drawing>
         </mc:Choice>
-        <mc:Fallback xmlns:wp14="http://schemas.microsoft.com/office/word/2010/wordml" xmlns:a="http://schemas.openxmlformats.org/drawingml/2006/main" xmlns:wpsCustomData="http://www.wps.cn/officeDocument/2013/wpsCustomData">
+        <mc:Fallback xmlns:wpsCustomData="http://www.wps.cn/officeDocument/2013/wpsCustomData" xmlns:a="http://schemas.openxmlformats.org/drawingml/2006/main" xmlns:wp14="http://schemas.microsoft.com/office/word/2010/wordml">
           <w:pict w14:anchorId="169DB308">
             <v:shape id="AutoShape 6" style="position:absolute;left:0pt;margin-left:-36.75pt;margin-top:1pt;height:0pt;width:540.75pt;z-index:251660288;mso-width-relative:page;mso-height-relative:page;" coordsize="21600,21600" o:spid="_x0000_s1026" filled="f" stroked="t" o:spt="32" type="#_x0000_t32" o:gfxdata="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">
               <v:fill on="f" focussize="0,0"/>
@@ -2014,7 +2256,7 @@
         <w:lang w:val="en-US"/>
       </w:rPr>
       <w:drawing>
-        <wp:inline distT="0" distB="0" distL="0" distR="0" wp14:anchorId="7082B953" wp14:editId="07777777">
+        <wp:inline distT="0" distB="0" distL="0" distR="0" wp14:anchorId="696CE647" wp14:editId="11CB1D2B">
           <wp:extent cx="1009650" cy="314325"/>
           <wp:effectExtent l="0" t="0" r="0" b="9525"/>
           <wp:docPr id="4" name="Picture 2" descr="http://www.craveinfotech.com/images/logo.png"/>
@@ -2447,6 +2689,92 @@
     </w:lvl>
   </w:abstractNum>
   <w:abstractNum w:abstractNumId="2" w15:restartNumberingAfterBreak="0">
+    <w:nsid w:val="0C387AD2"/>
+    <w:multiLevelType w:val="hybridMultilevel"/>
+    <w:tmpl w:val="3C4EDC96"/>
+    <w:lvl w:ilvl="0" w:tplc="4009000F">
+      <w:start w:val="1"/>
+      <w:numFmt w:val="decimal"/>
+      <w:lvlText w:val="%1."/>
+      <w:lvlJc w:val="left"/>
+      <w:pPr>
+        <w:ind w:left="720" w:hanging="360"/>
+      </w:pPr>
+    </w:lvl>
+    <w:lvl w:ilvl="1" w:tplc="40090019" w:tentative="1">
+      <w:start w:val="1"/>
+      <w:numFmt w:val="lowerLetter"/>
+      <w:lvlText w:val="%2."/>
+      <w:lvlJc w:val="left"/>
+      <w:pPr>
+        <w:ind w:left="1440" w:hanging="360"/>
+      </w:pPr>
+    </w:lvl>
+    <w:lvl w:ilvl="2" w:tplc="4009001B" w:tentative="1">
+      <w:start w:val="1"/>
+      <w:numFmt w:val="lowerRoman"/>
+      <w:lvlText w:val="%3."/>
+      <w:lvlJc w:val="right"/>
+      <w:pPr>
+        <w:ind w:left="2160" w:hanging="180"/>
+      </w:pPr>
+    </w:lvl>
+    <w:lvl w:ilvl="3" w:tplc="4009000F" w:tentative="1">
+      <w:start w:val="1"/>
+      <w:numFmt w:val="decimal"/>
+      <w:lvlText w:val="%4."/>
+      <w:lvlJc w:val="left"/>
+      <w:pPr>
+        <w:ind w:left="2880" w:hanging="360"/>
+      </w:pPr>
+    </w:lvl>
+    <w:lvl w:ilvl="4" w:tplc="40090019" w:tentative="1">
+      <w:start w:val="1"/>
+      <w:numFmt w:val="lowerLetter"/>
+      <w:lvlText w:val="%5."/>
+      <w:lvlJc w:val="left"/>
+      <w:pPr>
+        <w:ind w:left="3600" w:hanging="360"/>
+      </w:pPr>
+    </w:lvl>
+    <w:lvl w:ilvl="5" w:tplc="4009001B" w:tentative="1">
+      <w:start w:val="1"/>
+      <w:numFmt w:val="lowerRoman"/>
+      <w:lvlText w:val="%6."/>
+      <w:lvlJc w:val="right"/>
+      <w:pPr>
+        <w:ind w:left="4320" w:hanging="180"/>
+      </w:pPr>
+    </w:lvl>
+    <w:lvl w:ilvl="6" w:tplc="4009000F" w:tentative="1">
+      <w:start w:val="1"/>
+      <w:numFmt w:val="decimal"/>
+      <w:lvlText w:val="%7."/>
+      <w:lvlJc w:val="left"/>
+      <w:pPr>
+        <w:ind w:left="5040" w:hanging="360"/>
+      </w:pPr>
+    </w:lvl>
+    <w:lvl w:ilvl="7" w:tplc="40090019" w:tentative="1">
+      <w:start w:val="1"/>
+      <w:numFmt w:val="lowerLetter"/>
+      <w:lvlText w:val="%8."/>
+      <w:lvlJc w:val="left"/>
+      <w:pPr>
+        <w:ind w:left="5760" w:hanging="360"/>
+      </w:pPr>
+    </w:lvl>
+    <w:lvl w:ilvl="8" w:tplc="4009001B" w:tentative="1">
+      <w:start w:val="1"/>
+      <w:numFmt w:val="lowerRoman"/>
+      <w:lvlText w:val="%9."/>
+      <w:lvlJc w:val="right"/>
+      <w:pPr>
+        <w:ind w:left="6480" w:hanging="180"/>
+      </w:pPr>
+    </w:lvl>
+  </w:abstractNum>
+  <w:abstractNum w:abstractNumId="3" w15:restartNumberingAfterBreak="0">
     <w:nsid w:val="0C584288"/>
     <w:multiLevelType w:val="multilevel"/>
     <w:tmpl w:val="0C584288"/>
@@ -2595,7 +2923,7 @@
       </w:rPr>
     </w:lvl>
   </w:abstractNum>
-  <w:abstractNum w:abstractNumId="3" w15:restartNumberingAfterBreak="0">
+  <w:abstractNum w:abstractNumId="4" w15:restartNumberingAfterBreak="0">
     <w:nsid w:val="0D510B65"/>
     <w:multiLevelType w:val="multilevel"/>
     <w:tmpl w:val="0D510B65"/>
@@ -2708,7 +3036,7 @@
       </w:rPr>
     </w:lvl>
   </w:abstractNum>
-  <w:abstractNum w:abstractNumId="4" w15:restartNumberingAfterBreak="0">
+  <w:abstractNum w:abstractNumId="5" w15:restartNumberingAfterBreak="0">
     <w:nsid w:val="1E2F209B"/>
     <w:multiLevelType w:val="multilevel"/>
     <w:tmpl w:val="1E2F209B"/>
@@ -2821,7 +3149,7 @@
       </w:rPr>
     </w:lvl>
   </w:abstractNum>
-  <w:abstractNum w:abstractNumId="5" w15:restartNumberingAfterBreak="0">
+  <w:abstractNum w:abstractNumId="6" w15:restartNumberingAfterBreak="0">
     <w:nsid w:val="2383165B"/>
     <w:multiLevelType w:val="multilevel"/>
     <w:tmpl w:val="2383165B"/>
@@ -2971,7 +3299,7 @@
       </w:rPr>
     </w:lvl>
   </w:abstractNum>
-  <w:abstractNum w:abstractNumId="6" w15:restartNumberingAfterBreak="0">
+  <w:abstractNum w:abstractNumId="7" w15:restartNumberingAfterBreak="0">
     <w:nsid w:val="2B577586"/>
     <w:multiLevelType w:val="multilevel"/>
     <w:tmpl w:val="2B577586"/>
@@ -3084,7 +3412,93 @@
       </w:rPr>
     </w:lvl>
   </w:abstractNum>
-  <w:abstractNum w:abstractNumId="7" w15:restartNumberingAfterBreak="0">
+  <w:abstractNum w:abstractNumId="8" w15:restartNumberingAfterBreak="0">
+    <w:nsid w:val="3C356E97"/>
+    <w:multiLevelType w:val="hybridMultilevel"/>
+    <w:tmpl w:val="E03279D8"/>
+    <w:lvl w:ilvl="0" w:tplc="4009000F">
+      <w:start w:val="1"/>
+      <w:numFmt w:val="decimal"/>
+      <w:lvlText w:val="%1."/>
+      <w:lvlJc w:val="left"/>
+      <w:pPr>
+        <w:ind w:left="720" w:hanging="360"/>
+      </w:pPr>
+    </w:lvl>
+    <w:lvl w:ilvl="1" w:tplc="40090019" w:tentative="1">
+      <w:start w:val="1"/>
+      <w:numFmt w:val="lowerLetter"/>
+      <w:lvlText w:val="%2."/>
+      <w:lvlJc w:val="left"/>
+      <w:pPr>
+        <w:ind w:left="1440" w:hanging="360"/>
+      </w:pPr>
+    </w:lvl>
+    <w:lvl w:ilvl="2" w:tplc="4009001B" w:tentative="1">
+      <w:start w:val="1"/>
+      <w:numFmt w:val="lowerRoman"/>
+      <w:lvlText w:val="%3."/>
+      <w:lvlJc w:val="right"/>
+      <w:pPr>
+        <w:ind w:left="2160" w:hanging="180"/>
+      </w:pPr>
+    </w:lvl>
+    <w:lvl w:ilvl="3" w:tplc="4009000F" w:tentative="1">
+      <w:start w:val="1"/>
+      <w:numFmt w:val="decimal"/>
+      <w:lvlText w:val="%4."/>
+      <w:lvlJc w:val="left"/>
+      <w:pPr>
+        <w:ind w:left="2880" w:hanging="360"/>
+      </w:pPr>
+    </w:lvl>
+    <w:lvl w:ilvl="4" w:tplc="40090019" w:tentative="1">
+      <w:start w:val="1"/>
+      <w:numFmt w:val="lowerLetter"/>
+      <w:lvlText w:val="%5."/>
+      <w:lvlJc w:val="left"/>
+      <w:pPr>
+        <w:ind w:left="3600" w:hanging="360"/>
+      </w:pPr>
+    </w:lvl>
+    <w:lvl w:ilvl="5" w:tplc="4009001B" w:tentative="1">
+      <w:start w:val="1"/>
+      <w:numFmt w:val="lowerRoman"/>
+      <w:lvlText w:val="%6."/>
+      <w:lvlJc w:val="right"/>
+      <w:pPr>
+        <w:ind w:left="4320" w:hanging="180"/>
+      </w:pPr>
+    </w:lvl>
+    <w:lvl w:ilvl="6" w:tplc="4009000F" w:tentative="1">
+      <w:start w:val="1"/>
+      <w:numFmt w:val="decimal"/>
+      <w:lvlText w:val="%7."/>
+      <w:lvlJc w:val="left"/>
+      <w:pPr>
+        <w:ind w:left="5040" w:hanging="360"/>
+      </w:pPr>
+    </w:lvl>
+    <w:lvl w:ilvl="7" w:tplc="40090019" w:tentative="1">
+      <w:start w:val="1"/>
+      <w:numFmt w:val="lowerLetter"/>
+      <w:lvlText w:val="%8."/>
+      <w:lvlJc w:val="left"/>
+      <w:pPr>
+        <w:ind w:left="5760" w:hanging="360"/>
+      </w:pPr>
+    </w:lvl>
+    <w:lvl w:ilvl="8" w:tplc="4009001B" w:tentative="1">
+      <w:start w:val="1"/>
+      <w:numFmt w:val="lowerRoman"/>
+      <w:lvlText w:val="%9."/>
+      <w:lvlJc w:val="right"/>
+      <w:pPr>
+        <w:ind w:left="6480" w:hanging="180"/>
+      </w:pPr>
+    </w:lvl>
+  </w:abstractNum>
+  <w:abstractNum w:abstractNumId="9" w15:restartNumberingAfterBreak="0">
     <w:nsid w:val="46D40104"/>
     <w:multiLevelType w:val="multilevel"/>
     <w:tmpl w:val="46D40104"/>
@@ -3234,7 +3648,7 @@
       </w:rPr>
     </w:lvl>
   </w:abstractNum>
-  <w:abstractNum w:abstractNumId="8" w15:restartNumberingAfterBreak="0">
+  <w:abstractNum w:abstractNumId="10" w15:restartNumberingAfterBreak="0">
     <w:nsid w:val="4BD31C42"/>
     <w:multiLevelType w:val="multilevel"/>
     <w:tmpl w:val="4BD31C42"/>
@@ -3376,7 +3790,7 @@
       </w:rPr>
     </w:lvl>
   </w:abstractNum>
-  <w:abstractNum w:abstractNumId="9" w15:restartNumberingAfterBreak="0">
+  <w:abstractNum w:abstractNumId="11" w15:restartNumberingAfterBreak="0">
     <w:nsid w:val="5B5477AF"/>
     <w:multiLevelType w:val="multilevel"/>
     <w:tmpl w:val="5B5477AF"/>
@@ -3495,7 +3909,7 @@
       </w:rPr>
     </w:lvl>
   </w:abstractNum>
-  <w:abstractNum w:abstractNumId="10" w15:restartNumberingAfterBreak="0">
+  <w:abstractNum w:abstractNumId="12" w15:restartNumberingAfterBreak="0">
     <w:nsid w:val="68183BE6"/>
     <w:multiLevelType w:val="multilevel"/>
     <w:tmpl w:val="68183BE6"/>
@@ -3637,7 +4051,7 @@
       </w:rPr>
     </w:lvl>
   </w:abstractNum>
-  <w:abstractNum w:abstractNumId="11" w15:restartNumberingAfterBreak="0">
+  <w:abstractNum w:abstractNumId="13" w15:restartNumberingAfterBreak="0">
     <w:nsid w:val="6D577604"/>
     <w:multiLevelType w:val="multilevel"/>
     <w:tmpl w:val="6D577604"/>
@@ -3649,9 +4063,9 @@
       <w:lvlJc w:val="left"/>
       <w:pPr>
         <w:tabs>
-          <w:tab w:val="left" w:pos="720"/>
+          <w:tab w:val="left" w:pos="7807"/>
         </w:tabs>
-        <w:ind w:left="720" w:hanging="720"/>
+        <w:ind w:left="7807" w:hanging="720"/>
       </w:pPr>
       <w:rPr>
         <w:rFonts w:hint="default"/>
@@ -3868,7 +4282,7 @@
       </w:rPr>
     </w:lvl>
   </w:abstractNum>
-  <w:abstractNum w:abstractNumId="12" w15:restartNumberingAfterBreak="0">
+  <w:abstractNum w:abstractNumId="14" w15:restartNumberingAfterBreak="0">
     <w:nsid w:val="6E4B7948"/>
     <w:multiLevelType w:val="multilevel"/>
     <w:tmpl w:val="6E4B7948"/>
@@ -4010,7 +4424,7 @@
       </w:rPr>
     </w:lvl>
   </w:abstractNum>
-  <w:abstractNum w:abstractNumId="13" w15:restartNumberingAfterBreak="0">
+  <w:abstractNum w:abstractNumId="15" w15:restartNumberingAfterBreak="0">
     <w:nsid w:val="77AE1B89"/>
     <w:multiLevelType w:val="multilevel"/>
     <w:tmpl w:val="77AE1B89"/>
@@ -4123,7 +4537,7 @@
       </w:rPr>
     </w:lvl>
   </w:abstractNum>
-  <w:abstractNum w:abstractNumId="14" w15:restartNumberingAfterBreak="0">
+  <w:abstractNum w:abstractNumId="16" w15:restartNumberingAfterBreak="0">
     <w:nsid w:val="7CCE414C"/>
     <w:multiLevelType w:val="multilevel"/>
     <w:tmpl w:val="7CCE414C"/>
@@ -4265,7 +4679,7 @@
       </w:rPr>
     </w:lvl>
   </w:abstractNum>
-  <w:abstractNum w:abstractNumId="15" w15:restartNumberingAfterBreak="0">
+  <w:abstractNum w:abstractNumId="17" w15:restartNumberingAfterBreak="0">
     <w:nsid w:val="7D947B3D"/>
     <w:multiLevelType w:val="multilevel"/>
     <w:tmpl w:val="7D947B3D"/>
@@ -4421,7 +4835,7 @@
       </w:rPr>
     </w:lvl>
   </w:abstractNum>
-  <w:abstractNum w:abstractNumId="16" w15:restartNumberingAfterBreak="0">
+  <w:abstractNum w:abstractNumId="18" w15:restartNumberingAfterBreak="0">
     <w:nsid w:val="7E891A2A"/>
     <w:multiLevelType w:val="multilevel"/>
     <w:tmpl w:val="7E891A2A"/>
@@ -4571,34 +4985,34 @@
     </w:lvl>
   </w:abstractNum>
   <w:num w:numId="1" w16cid:durableId="175274355">
-    <w:abstractNumId w:val="11"/>
+    <w:abstractNumId w:val="13"/>
   </w:num>
   <w:num w:numId="2" w16cid:durableId="1002128738">
-    <w:abstractNumId w:val="10"/>
+    <w:abstractNumId w:val="12"/>
   </w:num>
   <w:num w:numId="3" w16cid:durableId="1916478330">
-    <w:abstractNumId w:val="12"/>
+    <w:abstractNumId w:val="14"/>
   </w:num>
   <w:num w:numId="4" w16cid:durableId="802307684">
     <w:abstractNumId w:val="0"/>
   </w:num>
   <w:num w:numId="5" w16cid:durableId="1946381072">
-    <w:abstractNumId w:val="15"/>
+    <w:abstractNumId w:val="17"/>
   </w:num>
   <w:num w:numId="6" w16cid:durableId="1936590580">
-    <w:abstractNumId w:val="5"/>
+    <w:abstractNumId w:val="6"/>
   </w:num>
   <w:num w:numId="7" w16cid:durableId="1875649776">
-    <w:abstractNumId w:val="8"/>
+    <w:abstractNumId w:val="10"/>
   </w:num>
   <w:num w:numId="8" w16cid:durableId="584996742">
-    <w:abstractNumId w:val="7"/>
+    <w:abstractNumId w:val="9"/>
   </w:num>
   <w:num w:numId="9" w16cid:durableId="215626186">
-    <w:abstractNumId w:val="14"/>
+    <w:abstractNumId w:val="16"/>
   </w:num>
   <w:num w:numId="10" w16cid:durableId="963346171">
-    <w:abstractNumId w:val="9"/>
+    <w:abstractNumId w:val="11"/>
     <w:lvlOverride w:ilvl="0">
       <w:lvl w:ilvl="0" w:tentative="1">
         <w:start w:val="1"/>
@@ -4751,25 +5165,31 @@
     </w:lvlOverride>
   </w:num>
   <w:num w:numId="11" w16cid:durableId="958879620">
-    <w:abstractNumId w:val="2"/>
+    <w:abstractNumId w:val="3"/>
   </w:num>
   <w:num w:numId="12" w16cid:durableId="1085230189">
-    <w:abstractNumId w:val="16"/>
+    <w:abstractNumId w:val="18"/>
   </w:num>
   <w:num w:numId="13" w16cid:durableId="766079870">
-    <w:abstractNumId w:val="4"/>
+    <w:abstractNumId w:val="5"/>
   </w:num>
   <w:num w:numId="14" w16cid:durableId="1225333214">
-    <w:abstractNumId w:val="6"/>
+    <w:abstractNumId w:val="7"/>
   </w:num>
   <w:num w:numId="15" w16cid:durableId="895048854">
-    <w:abstractNumId w:val="13"/>
+    <w:abstractNumId w:val="15"/>
   </w:num>
   <w:num w:numId="16" w16cid:durableId="901020360">
     <w:abstractNumId w:val="1"/>
   </w:num>
   <w:num w:numId="17" w16cid:durableId="121114682">
-    <w:abstractNumId w:val="3"/>
+    <w:abstractNumId w:val="4"/>
+  </w:num>
+  <w:num w:numId="18" w16cid:durableId="17242324">
+    <w:abstractNumId w:val="8"/>
+  </w:num>
+  <w:num w:numId="19" w16cid:durableId="1431120528">
+    <w:abstractNumId w:val="2"/>
   </w:num>
   <w:numIdMacAtCleanup w:val="17"/>
 </w:numbering>
@@ -5158,7 +5578,7 @@
   <w:style w:type="paragraph" w:default="1" w:styleId="Normal">
     <w:name w:val="Normal"/>
     <w:qFormat/>
-    <w:rsid w:val="00E51FA3"/>
+    <w:rsid w:val="007023EB"/>
     <w:pPr>
       <w:kinsoku w:val="0"/>
       <w:spacing w:before="120" w:line="264" w:lineRule="auto"/>
@@ -5185,7 +5605,12 @@
       <w:pBdr>
         <w:bottom w:val="single" w:sz="18" w:space="1" w:color="009BCC"/>
       </w:pBdr>
+      <w:tabs>
+        <w:tab w:val="clear" w:pos="7807"/>
+        <w:tab w:val="left" w:pos="720"/>
+      </w:tabs>
       <w:spacing w:after="320"/>
+      <w:ind w:left="720"/>
       <w:outlineLvl w:val="0"/>
     </w:pPr>
     <w:rPr>
@@ -6022,6 +6447,9 @@
       <w:numPr>
         <w:numId w:val="0"/>
       </w:numPr>
+      <w:tabs>
+        <w:tab w:val="clear" w:pos="7807"/>
+      </w:tabs>
       <w:spacing w:after="400"/>
     </w:pPr>
   </w:style>
@@ -6641,6 +7069,7 @@
         <w:bottom w:val="none" w:sz="0" w:space="0" w:color="auto"/>
       </w:pBdr>
       <w:tabs>
+        <w:tab w:val="clear" w:pos="7807"/>
         <w:tab w:val="left" w:pos="1719"/>
         <w:tab w:val="left" w:pos="4599"/>
         <w:tab w:val="left" w:pos="4860"/>
@@ -7324,6 +7753,9 @@
       <w:pBdr>
         <w:bottom w:val="none" w:sz="0" w:space="0" w:color="auto"/>
       </w:pBdr>
+      <w:tabs>
+        <w:tab w:val="clear" w:pos="7807"/>
+      </w:tabs>
       <w:kinsoku/>
       <w:spacing w:before="480" w:after="0" w:line="276" w:lineRule="auto"/>
       <w:jc w:val="left"/>
@@ -10516,6 +10948,19 @@
 </file>
 
 <file path=customXml/item1.xml><?xml version="1.0" encoding="utf-8"?>
+<b:Sources xmlns:b="http://schemas.openxmlformats.org/officeDocument/2006/bibliography" xmlns="http://schemas.openxmlformats.org/officeDocument/2006/bibliography" SelectedStyle="\CHICAGO.XSL" StyleName="Chicago"/>
+</file>
+
+<file path=customXml/item2.xml><?xml version="1.0" encoding="utf-8"?>
+<s:customData xmlns="http://www.wps.cn/officeDocument/2013/wpsCustomData" xmlns:s="http://www.wps.cn/officeDocument/2013/wpsCustomData">
+  <customSectProps/>
+  <customShpExts>
+    <customShpInfo spid="_x0000_s1026" textRotate="1"/>
+  </customShpExts>
+</s:customData>
+</file>
+
+<file path=customXml/item3.xml><?xml version="1.0" encoding="utf-8"?>
 <ct:contentTypeSchema xmlns:ct="http://schemas.microsoft.com/office/2006/metadata/contentType" xmlns:ma="http://schemas.microsoft.com/office/2006/metadata/properties/metaAttributes" ct:_="" ma:_="" ma:contentTypeName="Document" ma:contentTypeID="0x0101007D2747A40DF6534AA6DBE7745DD1D673" ma:contentTypeVersion="20" ma:contentTypeDescription="Create a new document." ma:contentTypeScope="" ma:versionID="69aed511600665433a4bc0874b3374cf">
   <xsd:schema xmlns:xsd="http://www.w3.org/2001/XMLSchema" xmlns:xs="http://www.w3.org/2001/XMLSchema" xmlns:p="http://schemas.microsoft.com/office/2006/metadata/properties" xmlns:ns2="2dd6ba2a-3947-4223-b8a9-da90adf2cba5" xmlns:ns3="20b13389-1085-4401-9aca-e940c1900e8d" targetNamespace="http://schemas.microsoft.com/office/2006/metadata/properties" ma:root="true" ma:fieldsID="d0b33c60f090f8534619f608cfaa76bd" ns2:_="" ns3:_="">
     <xsd:import namespace="2dd6ba2a-3947-4223-b8a9-da90adf2cba5"/>
@@ -10778,20 +11223,16 @@
 </ct:contentTypeSchema>
 </file>
 
-<file path=customXml/item2.xml><?xml version="1.0" encoding="utf-8"?>
-<s:customData xmlns="http://www.wps.cn/officeDocument/2013/wpsCustomData" xmlns:s="http://www.wps.cn/officeDocument/2013/wpsCustomData">
-  <customSectProps/>
-  <customShpExts>
-    <customShpInfo spid="_x0000_s1026" textRotate="1"/>
-  </customShpExts>
-</s:customData>
+<file path=customXml/item4.xml><?xml version="1.0" encoding="utf-8"?>
+<?mso-contentType ?>
+<FormTemplates xmlns="http://schemas.microsoft.com/sharepoint/v3/contenttype/forms">
+  <Display>DocumentLibraryForm</Display>
+  <Edit>DocumentLibraryForm</Edit>
+  <New>DocumentLibraryForm</New>
+</FormTemplates>
 </file>
 
-<file path=customXml/item3.xml><?xml version="1.0" encoding="utf-8"?>
-<b:Sources xmlns:b="http://schemas.openxmlformats.org/officeDocument/2006/bibliography" xmlns="http://schemas.openxmlformats.org/officeDocument/2006/bibliography" SelectedStyle="\CHICAGO.XSL" StyleName="Chicago"/>
-</file>
-
-<file path=customXml/item4.xml><?xml version="1.0" encoding="utf-8"?>
+<file path=customXml/item5.xml><?xml version="1.0" encoding="utf-8"?>
 <p:properties xmlns:p="http://schemas.microsoft.com/office/2006/metadata/properties" xmlns:xsi="http://www.w3.org/2001/XMLSchema-instance">
   <documentManagement>
     <Comments xmlns="2dd6ba2a-3947-4223-b8a9-da90adf2cba5" xsi:nil="true"/>
@@ -10826,16 +11267,23 @@
 </p:properties>
 </file>
 
-<file path=customXml/item5.xml><?xml version="1.0" encoding="utf-8"?>
-<?mso-contentType ?>
-<FormTemplates xmlns="http://schemas.microsoft.com/sharepoint/v3/contenttype/forms">
-  <Display>DocumentLibraryForm</Display>
-  <Edit>DocumentLibraryForm</Edit>
-  <New>DocumentLibraryForm</New>
-</FormTemplates>
+<file path=customXml/itemProps1.xml><?xml version="1.0" encoding="utf-8"?>
+<ds:datastoreItem xmlns:ds="http://schemas.openxmlformats.org/officeDocument/2006/customXml" ds:itemID="{0C130B6B-BE8F-4F41-A4C2-D10F0400B0A1}">
+  <ds:schemaRefs>
+    <ds:schemaRef ds:uri="http://schemas.openxmlformats.org/officeDocument/2006/bibliography"/>
+  </ds:schemaRefs>
+</ds:datastoreItem>
 </file>
 
-<file path=customXml/itemProps1.xml><?xml version="1.0" encoding="utf-8"?>
+<file path=customXml/itemProps2.xml><?xml version="1.0" encoding="utf-8"?>
+<ds:datastoreItem xmlns:ds="http://schemas.openxmlformats.org/officeDocument/2006/customXml" ds:itemID="{B1977F7D-205B-4081-913C-38D41E755F92}">
+  <ds:schemaRefs>
+    <ds:schemaRef ds:uri="http://www.wps.cn/officeDocument/2013/wpsCustomData"/>
+  </ds:schemaRefs>
+</ds:datastoreItem>
+</file>
+
+<file path=customXml/itemProps3.xml><?xml version="1.0" encoding="utf-8"?>
 <ds:datastoreItem xmlns:ds="http://schemas.openxmlformats.org/officeDocument/2006/customXml" ds:itemID="{A5B2A3F7-7D8D-4533-BBC7-A627546F33C7}">
   <ds:schemaRefs>
     <ds:schemaRef ds:uri="http://schemas.microsoft.com/office/2006/metadata/contentType"/>
@@ -10854,23 +11302,15 @@
 </ds:datastoreItem>
 </file>
 
-<file path=customXml/itemProps2.xml><?xml version="1.0" encoding="utf-8"?>
-<ds:datastoreItem xmlns:ds="http://schemas.openxmlformats.org/officeDocument/2006/customXml" ds:itemID="{B1977F7D-205B-4081-913C-38D41E755F92}">
+<file path=customXml/itemProps4.xml><?xml version="1.0" encoding="utf-8"?>
+<ds:datastoreItem xmlns:ds="http://schemas.openxmlformats.org/officeDocument/2006/customXml" ds:itemID="{6C5ACEED-7A3C-4577-BA28-FA5EECCDC155}">
   <ds:schemaRefs>
-    <ds:schemaRef ds:uri="http://www.wps.cn/officeDocument/2013/wpsCustomData"/>
+    <ds:schemaRef ds:uri="http://schemas.microsoft.com/sharepoint/v3/contenttype/forms"/>
   </ds:schemaRefs>
 </ds:datastoreItem>
 </file>
 
-<file path=customXml/itemProps3.xml><?xml version="1.0" encoding="utf-8"?>
-<ds:datastoreItem xmlns:ds="http://schemas.openxmlformats.org/officeDocument/2006/customXml" ds:itemID="{0C130B6B-BE8F-4F41-A4C2-D10F0400B0A1}">
-  <ds:schemaRefs>
-    <ds:schemaRef ds:uri="http://schemas.openxmlformats.org/officeDocument/2006/bibliography"/>
-  </ds:schemaRefs>
-</ds:datastoreItem>
-</file>
-
-<file path=customXml/itemProps4.xml><?xml version="1.0" encoding="utf-8"?>
+<file path=customXml/itemProps5.xml><?xml version="1.0" encoding="utf-8"?>
 <ds:datastoreItem xmlns:ds="http://schemas.openxmlformats.org/officeDocument/2006/customXml" ds:itemID="{F6FC6BAA-F487-45E3-BE01-07C07BE62AF4}">
   <ds:schemaRefs>
     <ds:schemaRef ds:uri="http://schemas.microsoft.com/office/2006/metadata/properties"/>
@@ -10879,12 +11319,4 @@
     <ds:schemaRef ds:uri="20b13389-1085-4401-9aca-e940c1900e8d"/>
   </ds:schemaRefs>
 </ds:datastoreItem>
-</file>
-
-<file path=customXml/itemProps5.xml><?xml version="1.0" encoding="utf-8"?>
-<ds:datastoreItem xmlns:ds="http://schemas.openxmlformats.org/officeDocument/2006/customXml" ds:itemID="{6C5ACEED-7A3C-4577-BA28-FA5EECCDC155}">
-  <ds:schemaRefs>
-    <ds:schemaRef ds:uri="http://schemas.microsoft.com/sharepoint/v3/contenttype/forms"/>
-  </ds:schemaRefs>
-</ds:datastoreItem>
 </file>
</xml_diff>